<commit_message>
Created poster document and changed hunt questions
</commit_message>
<xml_diff>
--- a/Product-Documents/Useful-Information-For-Application/Treasure Hunt Questions.docx
+++ b/Product-Documents/Useful-Information-For-Application/Treasure Hunt Questions.docx
@@ -102,26 +102,184 @@
         <w:t xml:space="preserve">Answer : </w:t>
       </w:r>
       <w:r>
-        <w:t>150 (PLACEHOLDER)</w:t>
+        <w:t>120</w:t>
+      </w:r>
+    </w:p>
+    <w:p>
+      <w:r>
+        <w:t>Question</w:t>
+      </w:r>
+      <w:r>
+        <w:t xml:space="preserve"> </w:t>
+      </w:r>
+      <w:r>
+        <w:t>:</w:t>
+      </w:r>
+      <w:r>
+        <w:t xml:space="preserve"> </w:t>
+      </w:r>
+      <w:r>
+        <w:t>What University is Exeter's biggest rival?</w:t>
+      </w:r>
+      <w:r>
+        <w:br/>
+      </w:r>
+      <w:r>
+        <w:t>Answer</w:t>
+      </w:r>
+      <w:r>
+        <w:t xml:space="preserve"> </w:t>
+      </w:r>
+      <w:r>
+        <w:t>:</w:t>
+      </w:r>
+      <w:r>
+        <w:t xml:space="preserve"> </w:t>
+      </w:r>
+      <w:r>
+        <w:t>Loughborough University</w:t>
+      </w:r>
+    </w:p>
+    <w:p>
+      <w:r>
+        <w:t>Question</w:t>
+      </w:r>
+      <w:r>
+        <w:t xml:space="preserve"> </w:t>
+      </w:r>
+      <w:r>
+        <w:t>:</w:t>
+      </w:r>
+      <w:r>
+        <w:t xml:space="preserve"> </w:t>
+      </w:r>
+      <w:r>
+        <w:t>Professor Ronaldo Menezes is a professor of Data and what other Science?</w:t>
+      </w:r>
+      <w:r>
+        <w:br/>
+      </w:r>
+      <w:r>
+        <w:t>Answer</w:t>
+      </w:r>
+      <w:r>
+        <w:t xml:space="preserve"> </w:t>
+      </w:r>
+      <w:r>
+        <w:t>:</w:t>
+      </w:r>
+      <w:r>
+        <w:t xml:space="preserve"> </w:t>
+      </w:r>
+      <w:r>
+        <w:t>Network</w:t>
+      </w:r>
+    </w:p>
+    <w:p>
+      <w:r>
+        <w:t>Question</w:t>
+      </w:r>
+      <w:r>
+        <w:t xml:space="preserve"> </w:t>
+      </w:r>
+      <w:r>
+        <w:t>:</w:t>
+      </w:r>
+      <w:r>
+        <w:t xml:space="preserve"> </w:t>
+      </w:r>
+      <w:r>
+        <w:t>What city</w:t>
+      </w:r>
+      <w:r>
+        <w:t xml:space="preserve"> did Matt Collison obtain his degrees from</w:t>
+      </w:r>
+      <w:r>
+        <w:t>?</w:t>
+      </w:r>
+      <w:r>
+        <w:br/>
+      </w:r>
+      <w:r>
+        <w:t xml:space="preserve"> </w:t>
+      </w:r>
+      <w:r>
+        <w:t>Answer</w:t>
+      </w:r>
+      <w:r>
+        <w:t xml:space="preserve"> </w:t>
+      </w:r>
+      <w:r>
+        <w:t>:</w:t>
+      </w:r>
+      <w:r>
+        <w:t xml:space="preserve"> </w:t>
+      </w:r>
+      <w:r>
+        <w:t>Newcastle</w:t>
+      </w:r>
+    </w:p>
+    <w:p>
+      <w:r>
+        <w:t>Question</w:t>
+      </w:r>
+      <w:r>
+        <w:t xml:space="preserve"> </w:t>
+      </w:r>
+      <w:r>
+        <w:t>:</w:t>
+      </w:r>
+      <w:r>
+        <w:t xml:space="preserve"> </w:t>
+      </w:r>
+      <w:r>
+        <w:t>What is the price of the Health &amp; Fitness Membership for a year?</w:t>
+      </w:r>
+      <w:r>
+        <w:t xml:space="preserve"> </w:t>
+      </w:r>
+      <w:r>
+        <w:br/>
+      </w:r>
+      <w:r>
+        <w:t>Answer</w:t>
+      </w:r>
+      <w:r>
+        <w:t xml:space="preserve"> </w:t>
+      </w:r>
+      <w:r>
+        <w:t>:</w:t>
+      </w:r>
+      <w:r>
+        <w:t xml:space="preserve"> </w:t>
+      </w:r>
+      <w:r>
+        <w:t>£460</w:t>
+      </w:r>
+    </w:p>
+    <w:p>
+      <w:r>
+        <w:t>Question</w:t>
+      </w:r>
+      <w:r>
+        <w:t xml:space="preserve"> </w:t>
+      </w:r>
+      <w:r>
+        <w:t>:</w:t>
+      </w:r>
+      <w:r>
+        <w:t xml:space="preserve"> </w:t>
+      </w:r>
+      <w:r>
+        <w:t>Who is the Director of Education for Computer Science</w:t>
+      </w:r>
+      <w:r>
+        <w:t xml:space="preserve"> at the University of Exeter</w:t>
       </w:r>
       <w:bookmarkStart w:id="0" w:name="_GoBack"/>
       <w:bookmarkEnd w:id="0"/>
-    </w:p>
-    <w:p>
-      <w:r>
-        <w:t>Question</w:t>
-      </w:r>
-      <w:r>
-        <w:t xml:space="preserve"> </w:t>
-      </w:r>
-      <w:r>
-        <w:t>:</w:t>
-      </w:r>
-      <w:r>
-        <w:t xml:space="preserve"> </w:t>
-      </w:r>
-      <w:r>
-        <w:t>What University is Exeter's biggest rival?</w:t>
+      <w:r>
+        <w:t>?</w:t>
       </w:r>
       <w:r>
         <w:br/>
@@ -139,159 +297,7 @@
         <w:t xml:space="preserve"> </w:t>
       </w:r>
       <w:r>
-        <w:t>Loughborough University</w:t>
-      </w:r>
-    </w:p>
-    <w:p>
-      <w:r>
-        <w:t>Question</w:t>
-      </w:r>
-      <w:r>
-        <w:t xml:space="preserve"> </w:t>
-      </w:r>
-      <w:r>
-        <w:t>:</w:t>
-      </w:r>
-      <w:r>
-        <w:t xml:space="preserve"> </w:t>
-      </w:r>
-      <w:r>
-        <w:t>How do you say Computer Science in Prof Ronaldo Menezes' native language?</w:t>
-      </w:r>
-      <w:r>
-        <w:br/>
-      </w:r>
-      <w:r>
-        <w:t>Answer</w:t>
-      </w:r>
-      <w:r>
-        <w:t xml:space="preserve"> </w:t>
-      </w:r>
-      <w:r>
-        <w:t>:</w:t>
-      </w:r>
-      <w:r>
-        <w:t xml:space="preserve"> </w:t>
-      </w:r>
-      <w:r>
-        <w:t>Ciência da Computaçāo</w:t>
-      </w:r>
-    </w:p>
-    <w:p>
-      <w:r>
-        <w:t>Question</w:t>
-      </w:r>
-      <w:r>
-        <w:t xml:space="preserve"> </w:t>
-      </w:r>
-      <w:r>
-        <w:t>:</w:t>
-      </w:r>
-      <w:r>
-        <w:t xml:space="preserve"> </w:t>
-      </w:r>
-      <w:r>
-        <w:t>What city is Matt Collison from?</w:t>
-      </w:r>
-      <w:r>
-        <w:br/>
-      </w:r>
-      <w:r>
-        <w:t xml:space="preserve"> </w:t>
-      </w:r>
-      <w:r>
-        <w:t>Answer</w:t>
-      </w:r>
-      <w:r>
-        <w:t xml:space="preserve"> </w:t>
-      </w:r>
-      <w:r>
-        <w:t>:</w:t>
-      </w:r>
-      <w:r>
-        <w:t xml:space="preserve"> </w:t>
-      </w:r>
-      <w:r>
-        <w:t>Newcastle</w:t>
-      </w:r>
-    </w:p>
-    <w:p>
-      <w:r>
-        <w:t>Question</w:t>
-      </w:r>
-      <w:r>
-        <w:t xml:space="preserve"> </w:t>
-      </w:r>
-      <w:r>
-        <w:t>:</w:t>
-      </w:r>
-      <w:r>
-        <w:t xml:space="preserve"> </w:t>
-      </w:r>
-      <w:r>
-        <w:t>What is the price of the Health &amp; Fitness Membership for a year?</w:t>
-      </w:r>
-      <w:r>
-        <w:t xml:space="preserve"> </w:t>
-      </w:r>
-      <w:r>
-        <w:br/>
-      </w:r>
-      <w:r>
-        <w:t>Answer</w:t>
-      </w:r>
-      <w:r>
-        <w:t xml:space="preserve"> </w:t>
-      </w:r>
-      <w:r>
-        <w:t>:</w:t>
-      </w:r>
-      <w:r>
-        <w:t xml:space="preserve"> </w:t>
-      </w:r>
-      <w:r>
-        <w:t>£460</w:t>
-      </w:r>
-    </w:p>
-    <w:p>
-      <w:r>
-        <w:t>Question</w:t>
-      </w:r>
-      <w:r>
-        <w:t xml:space="preserve"> </w:t>
-      </w:r>
-      <w:r>
-        <w:t>:</w:t>
-      </w:r>
-      <w:r>
-        <w:t xml:space="preserve"> </w:t>
-      </w:r>
-      <w:r>
-        <w:t>Who is the head for Computer Scien</w:t>
-      </w:r>
-      <w:r>
-        <w:t>ce at the University of Exeter?</w:t>
-      </w:r>
-      <w:r>
-        <w:br/>
-      </w:r>
-      <w:r>
-        <w:t>Answer</w:t>
-      </w:r>
-      <w:r>
-        <w:t xml:space="preserve"> </w:t>
-      </w:r>
-      <w:r>
-        <w:t>:</w:t>
-      </w:r>
-      <w:r>
-        <w:t xml:space="preserve"> </w:t>
-      </w:r>
-      <w:r>
-        <w:t>Ronaldo Menezes</w:t>
-      </w:r>
-      <w:r>
-        <w:t xml:space="preserve"> </w:t>
+        <w:t>David Wakeling</w:t>
       </w:r>
     </w:p>
     <w:sectPr>
@@ -427,6 +433,7 @@
     <w:lsdException w:name="HTML Sample" w:semiHidden="1" w:unhideWhenUsed="1"/>
     <w:lsdException w:name="HTML Typewriter" w:semiHidden="1" w:unhideWhenUsed="1"/>
     <w:lsdException w:name="HTML Variable" w:semiHidden="1" w:unhideWhenUsed="1"/>
+    <w:lsdException w:name="Normal Table" w:semiHidden="1" w:unhideWhenUsed="1"/>
     <w:lsdException w:name="annotation subject" w:semiHidden="1" w:unhideWhenUsed="1"/>
     <w:lsdException w:name="No List" w:semiHidden="1" w:unhideWhenUsed="1"/>
     <w:lsdException w:name="Outline List 1" w:semiHidden="1" w:unhideWhenUsed="1"/>
@@ -469,8 +476,11 @@
     <w:lsdException w:name="Table Contemporary" w:semiHidden="1" w:unhideWhenUsed="1"/>
     <w:lsdException w:name="Table Elegant" w:semiHidden="1" w:unhideWhenUsed="1"/>
     <w:lsdException w:name="Table Professional" w:semiHidden="1" w:unhideWhenUsed="1"/>
+    <w:lsdException w:name="Table Subtle 1" w:semiHidden="1" w:unhideWhenUsed="1"/>
     <w:lsdException w:name="Table Subtle 2" w:semiHidden="1" w:unhideWhenUsed="1"/>
     <w:lsdException w:name="Table Web 1" w:semiHidden="1" w:unhideWhenUsed="1"/>
+    <w:lsdException w:name="Table Web 2" w:semiHidden="1" w:unhideWhenUsed="1"/>
+    <w:lsdException w:name="Table Web 3" w:semiHidden="1" w:unhideWhenUsed="1"/>
     <w:lsdException w:name="Balloon Text" w:semiHidden="1" w:unhideWhenUsed="1"/>
     <w:lsdException w:name="Table Grid" w:uiPriority="39"/>
     <w:lsdException w:name="Table Theme" w:semiHidden="1" w:unhideWhenUsed="1"/>

</xml_diff>